<commit_message>
finished the anomaly detection model visualistions
</commit_message>
<xml_diff>
--- a/Documents/Write-up.docx
+++ b/Documents/Write-up.docx
@@ -12071,95 +12071,13 @@
           <w:bdr w:val="none" w:sz="0" w:space="0" w:color="auto" w:frame="1"/>
         </w:rPr>
         <w:drawing>
-          <wp:anchor distT="0" distB="0" distL="114300" distR="114300" simplePos="0" relativeHeight="251658243" behindDoc="1" locked="0" layoutInCell="1" allowOverlap="1" wp14:anchorId="4100D9E5" wp14:editId="78D25620">
+          <wp:anchor distT="0" distB="0" distL="114300" distR="114300" simplePos="0" relativeHeight="251658242" behindDoc="1" locked="0" layoutInCell="1" allowOverlap="1" wp14:anchorId="0E82A421" wp14:editId="62C29922">
             <wp:simplePos x="0" y="0"/>
             <wp:positionH relativeFrom="column">
-              <wp:posOffset>236220</wp:posOffset>
+              <wp:posOffset>3312160</wp:posOffset>
             </wp:positionH>
             <wp:positionV relativeFrom="paragraph">
-              <wp:posOffset>7620</wp:posOffset>
-            </wp:positionV>
-            <wp:extent cx="2557780" cy="2623185"/>
-            <wp:effectExtent l="0" t="0" r="0" b="5715"/>
-            <wp:wrapTight wrapText="bothSides">
-              <wp:wrapPolygon edited="0">
-                <wp:start x="0" y="0"/>
-                <wp:lineTo x="0" y="21542"/>
-                <wp:lineTo x="21450" y="21542"/>
-                <wp:lineTo x="21450" y="0"/>
-                <wp:lineTo x="0" y="0"/>
-              </wp:wrapPolygon>
-            </wp:wrapTight>
-            <wp:docPr id="1009123822" name="Picture 11" descr="A screen shot of a graph&#10;&#10;Description automatically generated"/>
-            <wp:cNvGraphicFramePr>
-              <a:graphicFrameLocks xmlns:a="http://schemas.openxmlformats.org/drawingml/2006/main" noChangeAspect="1"/>
-            </wp:cNvGraphicFramePr>
-            <a:graphic xmlns:a="http://schemas.openxmlformats.org/drawingml/2006/main">
-              <a:graphicData uri="http://schemas.openxmlformats.org/drawingml/2006/picture">
-                <pic:pic xmlns:pic="http://schemas.openxmlformats.org/drawingml/2006/picture">
-                  <pic:nvPicPr>
-                    <pic:cNvPr id="1009123822" name="Picture 11" descr="A screen shot of a graph&#10;&#10;Description automatically generated"/>
-                    <pic:cNvPicPr>
-                      <a:picLocks noChangeAspect="1" noChangeArrowheads="1"/>
-                    </pic:cNvPicPr>
-                  </pic:nvPicPr>
-                  <pic:blipFill>
-                    <a:blip r:embed="rId19" cstate="print">
-                      <a:extLst>
-                        <a:ext uri="{28A0092B-C50C-407E-A947-70E740481C1C}">
-                          <a14:useLocalDpi xmlns:a14="http://schemas.microsoft.com/office/drawing/2010/main" val="0"/>
-                        </a:ext>
-                      </a:extLst>
-                    </a:blip>
-                    <a:srcRect/>
-                    <a:stretch>
-                      <a:fillRect/>
-                    </a:stretch>
-                  </pic:blipFill>
-                  <pic:spPr bwMode="auto">
-                    <a:xfrm>
-                      <a:off x="0" y="0"/>
-                      <a:ext cx="2557780" cy="2623185"/>
-                    </a:xfrm>
-                    <a:prstGeom prst="rect">
-                      <a:avLst/>
-                    </a:prstGeom>
-                    <a:noFill/>
-                    <a:ln>
-                      <a:noFill/>
-                    </a:ln>
-                  </pic:spPr>
-                </pic:pic>
-              </a:graphicData>
-            </a:graphic>
-            <wp14:sizeRelH relativeFrom="page">
-              <wp14:pctWidth>0</wp14:pctWidth>
-            </wp14:sizeRelH>
-            <wp14:sizeRelV relativeFrom="page">
-              <wp14:pctHeight>0</wp14:pctHeight>
-            </wp14:sizeRelV>
-          </wp:anchor>
-        </w:drawing>
-      </w:r>
-      <w:r>
-        <w:rPr>
-          <w:rFonts w:cstheme="minorHAnsi"/>
-          <w:b/>
-          <w:bCs/>
-          <w:noProof/>
-          <w:color w:val="000000"/>
-          <w:sz w:val="22"/>
-          <w:szCs w:val="22"/>
-          <w:bdr w:val="none" w:sz="0" w:space="0" w:color="auto" w:frame="1"/>
-        </w:rPr>
-        <w:drawing>
-          <wp:anchor distT="0" distB="0" distL="114300" distR="114300" simplePos="0" relativeHeight="251658242" behindDoc="1" locked="0" layoutInCell="1" allowOverlap="1" wp14:anchorId="0E82A421" wp14:editId="239DD3C8">
-            <wp:simplePos x="0" y="0"/>
-            <wp:positionH relativeFrom="column">
-              <wp:posOffset>3307715</wp:posOffset>
-            </wp:positionH>
-            <wp:positionV relativeFrom="paragraph">
-              <wp:posOffset>79375</wp:posOffset>
+              <wp:posOffset>81915</wp:posOffset>
             </wp:positionV>
             <wp:extent cx="2486025" cy="2550160"/>
             <wp:effectExtent l="0" t="0" r="3175" b="2540"/>
@@ -12186,6 +12104,88 @@
                     </pic:cNvPicPr>
                   </pic:nvPicPr>
                   <pic:blipFill>
+                    <a:blip r:embed="rId19" cstate="print">
+                      <a:extLst>
+                        <a:ext uri="{28A0092B-C50C-407E-A947-70E740481C1C}">
+                          <a14:useLocalDpi xmlns:a14="http://schemas.microsoft.com/office/drawing/2010/main" val="0"/>
+                        </a:ext>
+                      </a:extLst>
+                    </a:blip>
+                    <a:srcRect/>
+                    <a:stretch>
+                      <a:fillRect/>
+                    </a:stretch>
+                  </pic:blipFill>
+                  <pic:spPr bwMode="auto">
+                    <a:xfrm>
+                      <a:off x="0" y="0"/>
+                      <a:ext cx="2486025" cy="2550160"/>
+                    </a:xfrm>
+                    <a:prstGeom prst="rect">
+                      <a:avLst/>
+                    </a:prstGeom>
+                    <a:noFill/>
+                    <a:ln>
+                      <a:noFill/>
+                    </a:ln>
+                  </pic:spPr>
+                </pic:pic>
+              </a:graphicData>
+            </a:graphic>
+            <wp14:sizeRelH relativeFrom="page">
+              <wp14:pctWidth>0</wp14:pctWidth>
+            </wp14:sizeRelH>
+            <wp14:sizeRelV relativeFrom="page">
+              <wp14:pctHeight>0</wp14:pctHeight>
+            </wp14:sizeRelV>
+          </wp:anchor>
+        </w:drawing>
+      </w:r>
+      <w:r>
+        <w:rPr>
+          <w:rFonts w:cstheme="minorHAnsi"/>
+          <w:b/>
+          <w:bCs/>
+          <w:noProof/>
+          <w:color w:val="000000"/>
+          <w:sz w:val="22"/>
+          <w:szCs w:val="22"/>
+          <w:bdr w:val="none" w:sz="0" w:space="0" w:color="auto" w:frame="1"/>
+        </w:rPr>
+        <w:drawing>
+          <wp:anchor distT="0" distB="0" distL="114300" distR="114300" simplePos="0" relativeHeight="251658243" behindDoc="1" locked="0" layoutInCell="1" allowOverlap="1" wp14:anchorId="4100D9E5" wp14:editId="0324F764">
+            <wp:simplePos x="0" y="0"/>
+            <wp:positionH relativeFrom="column">
+              <wp:posOffset>233680</wp:posOffset>
+            </wp:positionH>
+            <wp:positionV relativeFrom="paragraph">
+              <wp:posOffset>10795</wp:posOffset>
+            </wp:positionV>
+            <wp:extent cx="2489200" cy="2552700"/>
+            <wp:effectExtent l="0" t="0" r="0" b="0"/>
+            <wp:wrapTight wrapText="bothSides">
+              <wp:wrapPolygon edited="0">
+                <wp:start x="0" y="0"/>
+                <wp:lineTo x="0" y="21493"/>
+                <wp:lineTo x="21490" y="21493"/>
+                <wp:lineTo x="21490" y="0"/>
+                <wp:lineTo x="0" y="0"/>
+              </wp:wrapPolygon>
+            </wp:wrapTight>
+            <wp:docPr id="1009123822" name="Picture 11" descr="A screen shot of a graph&#10;&#10;Description automatically generated"/>
+            <wp:cNvGraphicFramePr>
+              <a:graphicFrameLocks xmlns:a="http://schemas.openxmlformats.org/drawingml/2006/main" noChangeAspect="1"/>
+            </wp:cNvGraphicFramePr>
+            <a:graphic xmlns:a="http://schemas.openxmlformats.org/drawingml/2006/main">
+              <a:graphicData uri="http://schemas.openxmlformats.org/drawingml/2006/picture">
+                <pic:pic xmlns:pic="http://schemas.openxmlformats.org/drawingml/2006/picture">
+                  <pic:nvPicPr>
+                    <pic:cNvPr id="1009123822" name="Picture 11" descr="A screen shot of a graph&#10;&#10;Description automatically generated"/>
+                    <pic:cNvPicPr>
+                      <a:picLocks noChangeAspect="1" noChangeArrowheads="1"/>
+                    </pic:cNvPicPr>
+                  </pic:nvPicPr>
+                  <pic:blipFill>
                     <a:blip r:embed="rId20" cstate="print">
                       <a:extLst>
                         <a:ext uri="{28A0092B-C50C-407E-A947-70E740481C1C}">
@@ -12201,7 +12201,7 @@
                   <pic:spPr bwMode="auto">
                     <a:xfrm>
                       <a:off x="0" y="0"/>
-                      <a:ext cx="2486025" cy="2550160"/>
+                      <a:ext cx="2489200" cy="2552700"/>
                     </a:xfrm>
                     <a:prstGeom prst="rect">
                       <a:avLst/>
@@ -15104,6 +15104,29 @@
         </w:rPr>
       </w:pPr>
     </w:p>
+    <w:p>
+      <w:pPr>
+        <w:rPr>
+          <w:rFonts w:eastAsia="Times New Roman" w:cstheme="minorHAnsi"/>
+          <w:color w:val="000000"/>
+          <w:sz w:val="22"/>
+          <w:szCs w:val="22"/>
+          <w:bdr w:val="none" w:sz="0" w:space="0" w:color="auto" w:frame="1"/>
+          <w:lang w:eastAsia="en-GB"/>
+        </w:rPr>
+      </w:pPr>
+      <w:r>
+        <w:rPr>
+          <w:rFonts w:eastAsia="Times New Roman" w:cstheme="minorHAnsi"/>
+          <w:color w:val="000000"/>
+          <w:sz w:val="22"/>
+          <w:szCs w:val="22"/>
+          <w:bdr w:val="none" w:sz="0" w:space="0" w:color="auto" w:frame="1"/>
+          <w:lang w:eastAsia="en-GB"/>
+        </w:rPr>
+        <w:t>Dataset 1</w:t>
+      </w:r>
+    </w:p>
     <w:tbl>
       <w:tblPr>
         <w:tblStyle w:val="TableGrid"/>
@@ -15708,7 +15731,6 @@
           <w:bdr w:val="none" w:sz="0" w:space="0" w:color="auto" w:frame="1"/>
           <w:lang w:eastAsia="en-GB"/>
         </w:rPr>
-        <w:lastRenderedPageBreak/>
         <w:t>Dataset 2</w:t>
       </w:r>
     </w:p>
@@ -17599,6 +17621,7 @@
           <w:sz w:val="22"/>
           <w:szCs w:val="22"/>
         </w:rPr>
+        <w:lastRenderedPageBreak/>
         <w:t>Table X</w:t>
       </w:r>
     </w:p>
@@ -17633,7 +17656,6 @@
                 <w:sz w:val="22"/>
                 <w:szCs w:val="22"/>
               </w:rPr>
-              <w:lastRenderedPageBreak/>
               <w:t>Risk Level</w:t>
             </w:r>
           </w:p>

</xml_diff>